<commit_message>
Modified Questions and Added images
Modified a copied question to reflect original question and added one more from the exercises. Also added screenshots of all the answers.
</commit_message>
<xml_diff>
--- a/Unit1_Assignment/ANLY_520-51_FA2016_Unit1_Assignment.docx
+++ b/Unit1_Assignment/ANLY_520-51_FA2016_Unit1_Assignment.docx
@@ -8,12 +8,7 @@
         <w:jc w:val="center"/>
       </w:pPr>
       <w:r>
-        <w:t>Unit 1 Assignm</w:t>
-      </w:r>
-      <w:bookmarkStart w:id="0" w:name="_GoBack"/>
-      <w:bookmarkEnd w:id="0"/>
-      <w:r>
-        <w:t>ent</w:t>
+        <w:t>Unit 1 Assignment</w:t>
       </w:r>
     </w:p>
     <w:p>
@@ -588,15 +583,6 @@
     <w:p>
       <w:pPr>
         <w:pStyle w:val="ListParagraph"/>
-        <w:ind w:left="1080"/>
-        <w:rPr>
-          <w:b/>
-        </w:rPr>
-      </w:pPr>
-    </w:p>
-    <w:p>
-      <w:pPr>
-        <w:pStyle w:val="ListParagraph"/>
         <w:numPr>
           <w:ilvl w:val="0"/>
           <w:numId w:val="2"/>
@@ -609,122 +595,21 @@
         <w:rPr>
           <w:b/>
         </w:rPr>
-        <w:t xml:space="preserve">Define a variable </w:t>
-      </w:r>
-      <w:proofErr w:type="spellStart"/>
-      <w:r>
-        <w:rPr>
-          <w:b/>
-        </w:rPr>
-        <w:t>my_sent</w:t>
-      </w:r>
-      <w:proofErr w:type="spellEnd"/>
-      <w:r>
-        <w:rPr>
-          <w:b/>
-        </w:rPr>
-        <w:t xml:space="preserve"> to be a list of words, using the syntax </w:t>
-      </w:r>
-      <w:proofErr w:type="spellStart"/>
-      <w:r>
-        <w:rPr>
-          <w:b/>
-        </w:rPr>
-        <w:t>my_sent</w:t>
-      </w:r>
-      <w:proofErr w:type="spellEnd"/>
-      <w:r>
-        <w:rPr>
-          <w:b/>
-        </w:rPr>
-        <w:t xml:space="preserve"> = ["My", "sent"] (but with your own words, or a favorite saying).</w:t>
-      </w:r>
-    </w:p>
-    <w:p>
-      <w:pPr>
-        <w:pStyle w:val="ListParagraph"/>
-        <w:numPr>
-          <w:ilvl w:val="0"/>
-          <w:numId w:val="5"/>
-        </w:numPr>
-        <w:rPr>
-          <w:b/>
-        </w:rPr>
-      </w:pPr>
-      <w:r>
-        <w:rPr>
-          <w:b/>
-        </w:rPr>
-        <w:t xml:space="preserve">Use ' </w:t>
+        <w:t xml:space="preserve">Define several variables containing lists of words, e.g., phrase1, phrase2, and so on. Join them together in various combinations (using the plus operator) to form whole sentences. What is the relationship between </w:t>
       </w:r>
       <w:proofErr w:type="gramStart"/>
       <w:r>
         <w:rPr>
           <w:b/>
         </w:rPr>
-        <w:t>'.join</w:t>
+        <w:t>len(</w:t>
       </w:r>
       <w:proofErr w:type="gramEnd"/>
       <w:r>
         <w:rPr>
           <w:b/>
         </w:rPr>
-        <w:t>(</w:t>
-      </w:r>
-      <w:proofErr w:type="spellStart"/>
-      <w:r>
-        <w:rPr>
-          <w:b/>
-        </w:rPr>
-        <w:t>my_sent</w:t>
-      </w:r>
-      <w:proofErr w:type="spellEnd"/>
-      <w:r>
-        <w:rPr>
-          <w:b/>
-        </w:rPr>
-        <w:t>) to convert this into a string.</w:t>
-      </w:r>
-    </w:p>
-    <w:p>
-      <w:pPr>
-        <w:pStyle w:val="ListParagraph"/>
-        <w:ind w:left="1080"/>
-        <w:rPr>
-          <w:b/>
-        </w:rPr>
-      </w:pPr>
-    </w:p>
-    <w:p>
-      <w:pPr>
-        <w:pStyle w:val="ListParagraph"/>
-        <w:numPr>
-          <w:ilvl w:val="0"/>
-          <w:numId w:val="5"/>
-        </w:numPr>
-        <w:rPr>
-          <w:b/>
-        </w:rPr>
-      </w:pPr>
-      <w:r>
-        <w:rPr>
-          <w:b/>
-        </w:rPr>
-        <w:t xml:space="preserve">Use </w:t>
-      </w:r>
-      <w:proofErr w:type="gramStart"/>
-      <w:r>
-        <w:rPr>
-          <w:b/>
-        </w:rPr>
-        <w:t>split(</w:t>
-      </w:r>
-      <w:proofErr w:type="gramEnd"/>
-      <w:r>
-        <w:rPr>
-          <w:b/>
-        </w:rPr>
-        <w:t>) to split the string back into the list form you had to start with.</w:t>
+        <w:t>phrase1 + phrase2) and len(phrase1) + len(phrase2)?</w:t>
       </w:r>
     </w:p>
     <w:p>
@@ -867,10 +752,42 @@
     <w:p>
       <w:pPr>
         <w:pStyle w:val="ListParagraph"/>
-        <w:rPr>
-          <w:b/>
-        </w:rPr>
-      </w:pPr>
+        <w:numPr>
+          <w:ilvl w:val="0"/>
+          <w:numId w:val="2"/>
+        </w:numPr>
+        <w:rPr>
+          <w:b/>
+        </w:rPr>
+      </w:pPr>
+      <w:r>
+        <w:rPr>
+          <w:b/>
+        </w:rPr>
+        <w:t xml:space="preserve">(Q 29 in boo) </w:t>
+      </w:r>
+      <w:bookmarkStart w:id="0" w:name="_GoBack"/>
+      <w:bookmarkEnd w:id="0"/>
+      <w:r>
+        <w:rPr>
+          <w:b/>
+        </w:rPr>
+        <w:t xml:space="preserve">We have been using sets to store vocabularies. Try the following Python expression: set(sent3) &lt; set(text1). Experiment with this using different arguments to </w:t>
+      </w:r>
+      <w:proofErr w:type="gramStart"/>
+      <w:r>
+        <w:rPr>
+          <w:b/>
+        </w:rPr>
+        <w:t>set(</w:t>
+      </w:r>
+      <w:proofErr w:type="gramEnd"/>
+      <w:r>
+        <w:rPr>
+          <w:b/>
+        </w:rPr>
+        <w:t>). What does it do? Can you think of a practical application for this?</w:t>
+      </w:r>
     </w:p>
     <w:sectPr>
       <w:pgSz w:w="12240" w:h="15840"/>

</xml_diff>